<commit_message>
[UPDATE] Inclass 문서 업데이트
</commit_message>
<xml_diff>
--- a/InClass_아이디어 정리.docx
+++ b/InClass_아이디어 정리.docx
@@ -7,24 +7,136 @@
         <w:pStyle w:val="a3"/>
         <w:numPr>
           <w:ilvl w:val="0"/>
-          <w:numId w:val="1"/>
-        </w:numPr>
-        <w:ind w:leftChars="0"/>
-      </w:pPr>
-      <w:r>
-        <w:rPr>
-          <w:rFonts w:hint="eastAsia"/>
-        </w:rPr>
-        <w:t xml:space="preserve">데이터가 안되는 상황에서 문자를 </w:t>
-      </w:r>
-      <w:proofErr w:type="spellStart"/>
-      <w:r>
-        <w:rPr>
-          <w:rFonts w:hint="eastAsia"/>
-        </w:rPr>
-        <w:t>보내는법</w:t>
-      </w:r>
-      <w:proofErr w:type="spellEnd"/>
+          <w:numId w:val="2"/>
+        </w:numPr>
+        <w:ind w:leftChars="0"/>
+        <w:rPr>
+          <w:b/>
+          <w:bCs/>
+          <w:sz w:val="24"/>
+          <w:szCs w:val="24"/>
+        </w:rPr>
+      </w:pPr>
+      <w:r>
+        <w:rPr>
+          <w:rFonts w:hint="eastAsia"/>
+          <w:b/>
+          <w:bCs/>
+          <w:sz w:val="24"/>
+          <w:szCs w:val="24"/>
+        </w:rPr>
+        <w:t xml:space="preserve">문제 정의 </w:t>
+      </w:r>
+      <w:r>
+        <w:rPr>
+          <w:b/>
+          <w:bCs/>
+          <w:sz w:val="24"/>
+          <w:szCs w:val="24"/>
+        </w:rPr>
+        <w:t>(Problem Definition)</w:t>
+      </w:r>
+    </w:p>
+    <w:p>
+      <w:pPr>
+        <w:pStyle w:val="a3"/>
+        <w:ind w:leftChars="0" w:left="760"/>
+      </w:pPr>
+      <w:r>
+        <w:rPr>
+          <w:rFonts w:hint="eastAsia"/>
+        </w:rPr>
+        <w:t>문제가 무엇인지 정의를 하지 못한 상태가 문제임으로,</w:t>
+      </w:r>
+      <w:r>
+        <w:t xml:space="preserve"> </w:t>
+      </w:r>
+      <w:r>
+        <w:rPr>
+          <w:rFonts w:hint="eastAsia"/>
+        </w:rPr>
+        <w:t>여러가지 아이디어를 아이디어 엔지니어링의 방법론을 통하여 가장 사람들을 이롭게 할 수 있는 문제를 찾아 정의 해보려고 한다.</w:t>
+      </w:r>
+    </w:p>
+    <w:p>
+      <w:pPr>
+        <w:ind w:left="760" w:hanging="360"/>
+      </w:pPr>
+    </w:p>
+    <w:p>
+      <w:pPr>
+        <w:pStyle w:val="a3"/>
+        <w:numPr>
+          <w:ilvl w:val="0"/>
+          <w:numId w:val="2"/>
+        </w:numPr>
+        <w:ind w:leftChars="0"/>
+        <w:rPr>
+          <w:b/>
+          <w:bCs/>
+          <w:sz w:val="24"/>
+          <w:szCs w:val="24"/>
+        </w:rPr>
+      </w:pPr>
+      <w:r>
+        <w:rPr>
+          <w:rFonts w:hint="eastAsia"/>
+          <w:b/>
+          <w:bCs/>
+          <w:sz w:val="24"/>
+          <w:szCs w:val="24"/>
+        </w:rPr>
+        <w:t>아이디어 생성</w:t>
+      </w:r>
+    </w:p>
+    <w:p>
+      <w:pPr>
+        <w:pStyle w:val="a3"/>
+        <w:ind w:leftChars="0" w:left="760"/>
+        <w:rPr>
+          <w:sz w:val="16"/>
+          <w:szCs w:val="16"/>
+        </w:rPr>
+      </w:pPr>
+      <w:r>
+        <w:rPr>
+          <w:rFonts w:hint="eastAsia"/>
+          <w:sz w:val="16"/>
+          <w:szCs w:val="16"/>
+        </w:rPr>
+        <w:t xml:space="preserve">개인당 </w:t>
+      </w:r>
+      <w:r>
+        <w:rPr>
+          <w:sz w:val="16"/>
+          <w:szCs w:val="16"/>
+        </w:rPr>
+        <w:t>5</w:t>
+      </w:r>
+      <w:r>
+        <w:rPr>
+          <w:rFonts w:hint="eastAsia"/>
+          <w:sz w:val="16"/>
+          <w:szCs w:val="16"/>
+        </w:rPr>
+        <w:t>가지씩 해결하고 싶은 주변의 문제를 찾아 공유하였다.</w:t>
+      </w:r>
+    </w:p>
+    <w:p>
+      <w:pPr>
+        <w:pStyle w:val="a3"/>
+        <w:numPr>
+          <w:ilvl w:val="0"/>
+          <w:numId w:val="1"/>
+        </w:numPr>
+        <w:ind w:leftChars="0"/>
+      </w:pPr>
+      <w:r>
+        <w:rPr>
+          <w:rFonts w:hint="eastAsia"/>
+        </w:rPr>
+        <w:t>데이터가 안되는 상황에서 문자를 보내는법</w:t>
+      </w:r>
     </w:p>
     <w:p>
       <w:pPr>
@@ -55,21 +167,7 @@
         <w:rPr>
           <w:rFonts w:hint="eastAsia"/>
         </w:rPr>
-        <w:t xml:space="preserve">강의실 콘센트가 </w:t>
-      </w:r>
-      <w:proofErr w:type="spellStart"/>
-      <w:r>
-        <w:rPr>
-          <w:rFonts w:hint="eastAsia"/>
-        </w:rPr>
-        <w:t>벽쪽에만</w:t>
-      </w:r>
-      <w:proofErr w:type="spellEnd"/>
-      <w:r>
-        <w:rPr>
-          <w:rFonts w:hint="eastAsia"/>
-        </w:rPr>
-        <w:t xml:space="preserve"> 있다</w:t>
+        <w:t>강의실 콘센트가 벽쪽에만 있다</w:t>
       </w:r>
     </w:p>
     <w:p>
@@ -97,33 +195,11 @@
         </w:numPr>
         <w:ind w:leftChars="0"/>
       </w:pPr>
-      <w:proofErr w:type="spellStart"/>
-      <w:r>
-        <w:rPr>
-          <w:rFonts w:hint="eastAsia"/>
-        </w:rPr>
-        <w:t>비대면</w:t>
-      </w:r>
-      <w:proofErr w:type="spellEnd"/>
-      <w:r>
-        <w:rPr>
-          <w:rFonts w:hint="eastAsia"/>
-        </w:rPr>
-        <w:t xml:space="preserve"> </w:t>
-      </w:r>
-      <w:proofErr w:type="spellStart"/>
-      <w:r>
-        <w:rPr>
-          <w:rFonts w:hint="eastAsia"/>
-        </w:rPr>
-        <w:t>회의시</w:t>
-      </w:r>
-      <w:proofErr w:type="spellEnd"/>
-      <w:r>
-        <w:rPr>
-          <w:rFonts w:hint="eastAsia"/>
-        </w:rPr>
-        <w:t xml:space="preserve"> 음질이 좋지 않음</w:t>
+      <w:r>
+        <w:rPr>
+          <w:rFonts w:hint="eastAsia"/>
+        </w:rPr>
+        <w:t>비대면 회의시 음질이 좋지 않음</w:t>
       </w:r>
     </w:p>
     <w:p>
@@ -155,51 +231,23 @@
         <w:rPr>
           <w:rFonts w:hint="eastAsia"/>
         </w:rPr>
-        <w:t xml:space="preserve">핸드폰이 </w:t>
-      </w:r>
-      <w:proofErr w:type="spellStart"/>
-      <w:r>
-        <w:rPr>
-          <w:rFonts w:hint="eastAsia"/>
-        </w:rPr>
-        <w:t>날라다니지</w:t>
-      </w:r>
-      <w:proofErr w:type="spellEnd"/>
-      <w:r>
-        <w:rPr>
-          <w:rFonts w:hint="eastAsia"/>
-        </w:rPr>
-        <w:t xml:space="preserve"> 않음</w:t>
-      </w:r>
-    </w:p>
-    <w:p>
-      <w:pPr>
-        <w:pStyle w:val="a3"/>
-        <w:numPr>
-          <w:ilvl w:val="0"/>
-          <w:numId w:val="1"/>
-        </w:numPr>
-        <w:ind w:leftChars="0"/>
-      </w:pPr>
-      <w:r>
-        <w:rPr>
-          <w:rFonts w:hint="eastAsia"/>
-        </w:rPr>
-        <w:t xml:space="preserve">말 중간에 영어를 </w:t>
-      </w:r>
-      <w:proofErr w:type="gramStart"/>
-      <w:r>
-        <w:rPr>
-          <w:rFonts w:hint="eastAsia"/>
-        </w:rPr>
-        <w:t>섞는게</w:t>
-      </w:r>
-      <w:proofErr w:type="gramEnd"/>
-      <w:r>
-        <w:rPr>
-          <w:rFonts w:hint="eastAsia"/>
-        </w:rPr>
-        <w:t xml:space="preserve"> 문제</w:t>
+        <w:t>핸드폰이 날라다니지 않음</w:t>
+      </w:r>
+    </w:p>
+    <w:p>
+      <w:pPr>
+        <w:pStyle w:val="a3"/>
+        <w:numPr>
+          <w:ilvl w:val="0"/>
+          <w:numId w:val="1"/>
+        </w:numPr>
+        <w:ind w:leftChars="0"/>
+      </w:pPr>
+      <w:r>
+        <w:rPr>
+          <w:rFonts w:hint="eastAsia"/>
+        </w:rPr>
+        <w:t>말 중간에 영어를 섞는게 문제</w:t>
       </w:r>
     </w:p>
     <w:p>
@@ -281,111 +329,55 @@
         <w:rPr>
           <w:rFonts w:hint="eastAsia"/>
         </w:rPr>
-        <w:t xml:space="preserve">잠을 빨리 </w:t>
-      </w:r>
-      <w:proofErr w:type="spellStart"/>
-      <w:r>
-        <w:rPr>
-          <w:rFonts w:hint="eastAsia"/>
-        </w:rPr>
-        <w:t>못잔다면</w:t>
-      </w:r>
-      <w:proofErr w:type="spellEnd"/>
-      <w:r>
-        <w:rPr>
-          <w:rFonts w:hint="eastAsia"/>
-        </w:rPr>
-        <w:t xml:space="preserve"> 어떻게 할까?</w:t>
-      </w:r>
-    </w:p>
-    <w:p>
-      <w:pPr>
-        <w:pStyle w:val="a3"/>
-        <w:numPr>
-          <w:ilvl w:val="0"/>
-          <w:numId w:val="1"/>
-        </w:numPr>
-        <w:ind w:leftChars="0"/>
-      </w:pPr>
-      <w:r>
-        <w:rPr>
-          <w:rFonts w:hint="eastAsia"/>
-        </w:rPr>
-        <w:t xml:space="preserve">잠을 </w:t>
-      </w:r>
-      <w:proofErr w:type="spellStart"/>
-      <w:r>
-        <w:rPr>
-          <w:rFonts w:hint="eastAsia"/>
-        </w:rPr>
-        <w:t>자야할</w:t>
-      </w:r>
-      <w:proofErr w:type="spellEnd"/>
-      <w:r>
-        <w:rPr>
-          <w:rFonts w:hint="eastAsia"/>
-        </w:rPr>
-        <w:t xml:space="preserve"> 시간에도 졸리지 않으면 어떻게 할까?</w:t>
-      </w:r>
-    </w:p>
-    <w:p>
-      <w:pPr>
-        <w:pStyle w:val="a3"/>
-        <w:numPr>
-          <w:ilvl w:val="0"/>
-          <w:numId w:val="1"/>
-        </w:numPr>
-        <w:ind w:leftChars="0"/>
-      </w:pPr>
-      <w:r>
-        <w:rPr>
-          <w:rFonts w:hint="eastAsia"/>
-        </w:rPr>
-        <w:t xml:space="preserve">아침밥을 </w:t>
-      </w:r>
-      <w:proofErr w:type="spellStart"/>
-      <w:r>
-        <w:rPr>
-          <w:rFonts w:hint="eastAsia"/>
-        </w:rPr>
-        <w:t>챙겨먹는</w:t>
-      </w:r>
-      <w:proofErr w:type="spellEnd"/>
-      <w:r>
-        <w:rPr>
-          <w:rFonts w:hint="eastAsia"/>
-        </w:rPr>
-        <w:t xml:space="preserve"> 것이 힘들다.</w:t>
-      </w:r>
-    </w:p>
-    <w:p>
-      <w:pPr>
-        <w:pStyle w:val="a3"/>
-        <w:numPr>
-          <w:ilvl w:val="0"/>
-          <w:numId w:val="1"/>
-        </w:numPr>
-        <w:ind w:leftChars="0"/>
-      </w:pPr>
-      <w:r>
-        <w:rPr>
-          <w:rFonts w:hint="eastAsia"/>
-        </w:rPr>
-        <w:t xml:space="preserve">주니어 개발자의 스펙의 적정선이 어디인지 </w:t>
-      </w:r>
-      <w:proofErr w:type="spellStart"/>
-      <w:r>
-        <w:rPr>
-          <w:rFonts w:hint="eastAsia"/>
-        </w:rPr>
-        <w:t>알수없다</w:t>
-      </w:r>
-      <w:proofErr w:type="spellEnd"/>
-      <w:r>
-        <w:rPr>
-          <w:rFonts w:hint="eastAsia"/>
-        </w:rPr>
-        <w:t>.</w:t>
+        <w:t>잠을 빨리 못잔다면 어떻게 할까?</w:t>
+      </w:r>
+    </w:p>
+    <w:p>
+      <w:pPr>
+        <w:pStyle w:val="a3"/>
+        <w:numPr>
+          <w:ilvl w:val="0"/>
+          <w:numId w:val="1"/>
+        </w:numPr>
+        <w:ind w:leftChars="0"/>
+      </w:pPr>
+      <w:r>
+        <w:rPr>
+          <w:rFonts w:hint="eastAsia"/>
+        </w:rPr>
+        <w:t>잠을 자야할 시간에도 졸리지 않으면 어떻게 할까?</w:t>
+      </w:r>
+    </w:p>
+    <w:p>
+      <w:pPr>
+        <w:pStyle w:val="a3"/>
+        <w:numPr>
+          <w:ilvl w:val="0"/>
+          <w:numId w:val="1"/>
+        </w:numPr>
+        <w:ind w:leftChars="0"/>
+      </w:pPr>
+      <w:r>
+        <w:rPr>
+          <w:rFonts w:hint="eastAsia"/>
+        </w:rPr>
+        <w:t>아침밥을 챙겨먹는 것이 힘들다.</w:t>
+      </w:r>
+    </w:p>
+    <w:p>
+      <w:pPr>
+        <w:pStyle w:val="a3"/>
+        <w:numPr>
+          <w:ilvl w:val="0"/>
+          <w:numId w:val="1"/>
+        </w:numPr>
+        <w:ind w:leftChars="0"/>
+      </w:pPr>
+      <w:r>
+        <w:rPr>
+          <w:rFonts w:hint="eastAsia"/>
+        </w:rPr>
+        <w:t>주니어 개발자의 스펙의 적정선이 어디인지 알수없다.</w:t>
       </w:r>
     </w:p>
     <w:p>
@@ -420,13 +412,8 @@
         <w:t>코로나로 마스크 착용하여 숨쉬기가 힘들다.</w:t>
       </w:r>
     </w:p>
-    <w:p>
-      <w:pPr>
-        <w:rPr>
-          <w:rFonts w:hint="eastAsia"/>
-        </w:rPr>
-      </w:pPr>
-    </w:p>
+    <w:p/>
+    <w:p/>
     <w:sectPr>
       <w:pgSz w:w="11906" w:h="16838"/>
       <w:pgMar w:top="1701" w:right="1440" w:bottom="1440" w:left="1440" w:header="851" w:footer="992" w:gutter="0"/>
@@ -528,8 +515,100 @@
       </w:pPr>
     </w:lvl>
   </w:abstractNum>
+  <w:abstractNum w:abstractNumId="1" w15:restartNumberingAfterBreak="0">
+    <w:nsid w:val="68751E94"/>
+    <w:multiLevelType w:val="hybridMultilevel"/>
+    <w:tmpl w:val="552E4BC6"/>
+    <w:lvl w:ilvl="0" w:tplc="361AD62E">
+      <w:start w:val="1"/>
+      <w:numFmt w:val="decimal"/>
+      <w:lvlText w:val="%1."/>
+      <w:lvlJc w:val="left"/>
+      <w:pPr>
+        <w:ind w:left="760" w:hanging="360"/>
+      </w:pPr>
+      <w:rPr>
+        <w:rFonts w:hint="default"/>
+      </w:rPr>
+    </w:lvl>
+    <w:lvl w:ilvl="1" w:tplc="04090019" w:tentative="1">
+      <w:start w:val="1"/>
+      <w:numFmt w:val="upperLetter"/>
+      <w:lvlText w:val="%2."/>
+      <w:lvlJc w:val="left"/>
+      <w:pPr>
+        <w:ind w:left="1200" w:hanging="400"/>
+      </w:pPr>
+    </w:lvl>
+    <w:lvl w:ilvl="2" w:tplc="0409001B" w:tentative="1">
+      <w:start w:val="1"/>
+      <w:numFmt w:val="lowerRoman"/>
+      <w:lvlText w:val="%3."/>
+      <w:lvlJc w:val="right"/>
+      <w:pPr>
+        <w:ind w:left="1600" w:hanging="400"/>
+      </w:pPr>
+    </w:lvl>
+    <w:lvl w:ilvl="3" w:tplc="0409000F" w:tentative="1">
+      <w:start w:val="1"/>
+      <w:numFmt w:val="decimal"/>
+      <w:lvlText w:val="%4."/>
+      <w:lvlJc w:val="left"/>
+      <w:pPr>
+        <w:ind w:left="2000" w:hanging="400"/>
+      </w:pPr>
+    </w:lvl>
+    <w:lvl w:ilvl="4" w:tplc="04090019" w:tentative="1">
+      <w:start w:val="1"/>
+      <w:numFmt w:val="upperLetter"/>
+      <w:lvlText w:val="%5."/>
+      <w:lvlJc w:val="left"/>
+      <w:pPr>
+        <w:ind w:left="2400" w:hanging="400"/>
+      </w:pPr>
+    </w:lvl>
+    <w:lvl w:ilvl="5" w:tplc="0409001B" w:tentative="1">
+      <w:start w:val="1"/>
+      <w:numFmt w:val="lowerRoman"/>
+      <w:lvlText w:val="%6."/>
+      <w:lvlJc w:val="right"/>
+      <w:pPr>
+        <w:ind w:left="2800" w:hanging="400"/>
+      </w:pPr>
+    </w:lvl>
+    <w:lvl w:ilvl="6" w:tplc="0409000F" w:tentative="1">
+      <w:start w:val="1"/>
+      <w:numFmt w:val="decimal"/>
+      <w:lvlText w:val="%7."/>
+      <w:lvlJc w:val="left"/>
+      <w:pPr>
+        <w:ind w:left="3200" w:hanging="400"/>
+      </w:pPr>
+    </w:lvl>
+    <w:lvl w:ilvl="7" w:tplc="04090019" w:tentative="1">
+      <w:start w:val="1"/>
+      <w:numFmt w:val="upperLetter"/>
+      <w:lvlText w:val="%8."/>
+      <w:lvlJc w:val="left"/>
+      <w:pPr>
+        <w:ind w:left="3600" w:hanging="400"/>
+      </w:pPr>
+    </w:lvl>
+    <w:lvl w:ilvl="8" w:tplc="0409001B" w:tentative="1">
+      <w:start w:val="1"/>
+      <w:numFmt w:val="lowerRoman"/>
+      <w:lvlText w:val="%9."/>
+      <w:lvlJc w:val="right"/>
+      <w:pPr>
+        <w:ind w:left="4000" w:hanging="400"/>
+      </w:pPr>
+    </w:lvl>
+  </w:abstractNum>
   <w:num w:numId="1" w16cid:durableId="1184200625">
     <w:abstractNumId w:val="0"/>
+  </w:num>
+  <w:num w:numId="2" w16cid:durableId="909774009">
+    <w:abstractNumId w:val="1"/>
   </w:num>
 </w:numbering>
 </file>
@@ -658,6 +737,7 @@
     <w:lsdException w:name="HTML Sample" w:semiHidden="1" w:unhideWhenUsed="1"/>
     <w:lsdException w:name="HTML Typewriter" w:semiHidden="1" w:unhideWhenUsed="1"/>
     <w:lsdException w:name="HTML Variable" w:semiHidden="1" w:unhideWhenUsed="1"/>
+    <w:lsdException w:name="Normal Table" w:semiHidden="1" w:unhideWhenUsed="1"/>
     <w:lsdException w:name="annotation subject" w:semiHidden="1" w:unhideWhenUsed="1"/>
     <w:lsdException w:name="No List" w:semiHidden="1" w:unhideWhenUsed="1"/>
     <w:lsdException w:name="Outline List 1" w:semiHidden="1" w:unhideWhenUsed="1"/>
@@ -704,8 +784,10 @@
     <w:lsdException w:name="Table Subtle 2" w:semiHidden="1" w:unhideWhenUsed="1"/>
     <w:lsdException w:name="Table Web 1" w:semiHidden="1" w:unhideWhenUsed="1"/>
     <w:lsdException w:name="Table Web 2" w:semiHidden="1" w:unhideWhenUsed="1"/>
+    <w:lsdException w:name="Table Web 3" w:semiHidden="1" w:unhideWhenUsed="1"/>
     <w:lsdException w:name="Balloon Text" w:semiHidden="1" w:unhideWhenUsed="1"/>
     <w:lsdException w:name="Table Grid" w:uiPriority="39"/>
+    <w:lsdException w:name="Table Theme" w:semiHidden="1" w:unhideWhenUsed="1"/>
     <w:lsdException w:name="Placeholder Text" w:semiHidden="1"/>
     <w:lsdException w:name="No Spacing" w:uiPriority="1" w:qFormat="1"/>
     <w:lsdException w:name="Light Shading" w:uiPriority="60"/>
@@ -930,6 +1012,7 @@
   <w:style w:type="paragraph" w:default="1" w:styleId="a">
     <w:name w:val="Normal"/>
     <w:qFormat/>
+    <w:rsid w:val="00A41030"/>
     <w:pPr>
       <w:widowControl w:val="0"/>
       <w:wordWrap w:val="0"/>

</xml_diff>

<commit_message>
[UPDATE] In class 최종본 업데이트
</commit_message>
<xml_diff>
--- a/InClass_아이디어 정리.docx
+++ b/InClass_아이디어 정리.docx
@@ -13,8 +13,8 @@
         <w:rPr>
           <w:b/>
           <w:bCs/>
-          <w:sz w:val="24"/>
-          <w:szCs w:val="24"/>
+          <w:sz w:val="28"/>
+          <w:szCs w:val="28"/>
         </w:rPr>
       </w:pPr>
       <w:r>
@@ -22,8 +22,8 @@
           <w:rFonts w:hint="eastAsia"/>
           <w:b/>
           <w:bCs/>
-          <w:sz w:val="24"/>
-          <w:szCs w:val="24"/>
+          <w:sz w:val="28"/>
+          <w:szCs w:val="28"/>
         </w:rPr>
         <w:t xml:space="preserve">문제 정의 </w:t>
       </w:r>
@@ -31,8 +31,8 @@
         <w:rPr>
           <w:b/>
           <w:bCs/>
-          <w:sz w:val="24"/>
-          <w:szCs w:val="24"/>
+          <w:sz w:val="28"/>
+          <w:szCs w:val="28"/>
         </w:rPr>
         <w:t>(Problem Definition)</w:t>
       </w:r>
@@ -74,8 +74,8 @@
         <w:rPr>
           <w:b/>
           <w:bCs/>
-          <w:sz w:val="24"/>
-          <w:szCs w:val="24"/>
+          <w:sz w:val="28"/>
+          <w:szCs w:val="28"/>
         </w:rPr>
       </w:pPr>
       <w:r>
@@ -83,10 +83,29 @@
           <w:rFonts w:hint="eastAsia"/>
           <w:b/>
           <w:bCs/>
-          <w:sz w:val="24"/>
-          <w:szCs w:val="24"/>
+          <w:sz w:val="28"/>
+          <w:szCs w:val="28"/>
         </w:rPr>
         <w:t>아이디어 생성</w:t>
+      </w:r>
+      <w:r>
+        <w:rPr>
+          <w:rFonts w:hint="eastAsia"/>
+          <w:b/>
+          <w:bCs/>
+          <w:sz w:val="28"/>
+          <w:szCs w:val="28"/>
+        </w:rPr>
+        <w:t>(</w:t>
+      </w:r>
+      <w:r>
+        <w:rPr>
+          <w:b/>
+          <w:bCs/>
+          <w:sz w:val="28"/>
+          <w:szCs w:val="28"/>
+        </w:rPr>
+        <w:t>Idea Generation)</w:t>
       </w:r>
     </w:p>
     <w:p>

</xml_diff>